<commit_message>
updated packet; still working on research statement
</commit_message>
<xml_diff>
--- a/OMearaTenurePacket.docx
+++ b/OMearaTenurePacket.docx
@@ -75,8 +75,6 @@
         </w:rPr>
         <w:t>Promotion</w:t>
       </w:r>
-      <w:bookmarkStart w:id="0" w:name="_GoBack"/>
-      <w:bookmarkEnd w:id="0"/>
     </w:p>
     <w:p>
       <w:pPr>
@@ -9079,6 +9077,7 @@
             <w:tcW w:w="1468" w:type="pct"/>
             <w:tcBorders>
               <w:top w:val="single" w:sz="8" w:space="0" w:color="000000"/>
+              <w:bottom w:val="single" w:sz="8" w:space="0" w:color="000000"/>
               <w:right w:val="nil"/>
             </w:tcBorders>
             <w:shd w:val="clear" w:color="auto" w:fill="auto"/>
@@ -9130,6 +9129,7 @@
             <w:tcW w:w="1084" w:type="pct"/>
             <w:tcBorders>
               <w:top w:val="single" w:sz="6" w:space="0" w:color="000000"/>
+              <w:bottom w:val="single" w:sz="6" w:space="0" w:color="000000"/>
             </w:tcBorders>
             <w:shd w:val="clear" w:color="auto" w:fill="auto"/>
           </w:tcPr>
@@ -9147,6 +9147,7 @@
             <w:tcW w:w="1528" w:type="pct"/>
             <w:tcBorders>
               <w:top w:val="single" w:sz="6" w:space="0" w:color="000000"/>
+              <w:bottom w:val="single" w:sz="6" w:space="0" w:color="000000"/>
             </w:tcBorders>
             <w:shd w:val="clear" w:color="auto" w:fill="auto"/>
           </w:tcPr>
@@ -9166,6 +9167,358 @@
               <w:right w:val="nil"/>
             </w:tcBorders>
             <w:shd w:val="clear" w:color="auto" w:fill="auto"/>
+          </w:tcPr>
+          <w:p/>
+        </w:tc>
+      </w:tr>
+      <w:tr>
+        <w:tc>
+          <w:tcPr>
+            <w:tcW w:w="1468" w:type="pct"/>
+            <w:tcBorders>
+              <w:top w:val="single" w:sz="8" w:space="0" w:color="000000"/>
+              <w:right w:val="nil"/>
+            </w:tcBorders>
+            <w:shd w:val="clear" w:color="auto" w:fill="BFBFBF" w:themeFill="background1" w:themeFillShade="BF"/>
+          </w:tcPr>
+          <w:p>
+            <w:pPr>
+              <w:rPr>
+                <w:bCs/>
+              </w:rPr>
+            </w:pPr>
+            <w:r>
+              <w:rPr>
+                <w:bCs/>
+              </w:rPr>
+              <w:t xml:space="preserve">Orlando </w:t>
+            </w:r>
+            <w:proofErr w:type="spellStart"/>
+            <w:r>
+              <w:rPr>
+                <w:bCs/>
+              </w:rPr>
+              <w:t>Schwery</w:t>
+            </w:r>
+            <w:proofErr w:type="spellEnd"/>
+          </w:p>
+        </w:tc>
+        <w:tc>
+          <w:tcPr>
+            <w:tcW w:w="1084" w:type="pct"/>
+            <w:tcBorders>
+              <w:top w:val="single" w:sz="6" w:space="0" w:color="000000"/>
+            </w:tcBorders>
+            <w:shd w:val="clear" w:color="auto" w:fill="BFBFBF" w:themeFill="background1" w:themeFillShade="BF"/>
+          </w:tcPr>
+          <w:p>
+            <w:r>
+              <w:t>Started Fall 2014</w:t>
+            </w:r>
+          </w:p>
+        </w:tc>
+        <w:tc>
+          <w:tcPr>
+            <w:tcW w:w="1528" w:type="pct"/>
+            <w:tcBorders>
+              <w:top w:val="single" w:sz="6" w:space="0" w:color="000000"/>
+            </w:tcBorders>
+            <w:shd w:val="clear" w:color="auto" w:fill="BFBFBF" w:themeFill="background1" w:themeFillShade="BF"/>
+          </w:tcPr>
+          <w:p>
+            <w:r>
+              <w:t xml:space="preserve">Phylogenetic </w:t>
+            </w:r>
+            <w:r>
+              <w:t>methods</w:t>
+            </w:r>
+          </w:p>
+        </w:tc>
+        <w:tc>
+          <w:tcPr>
+            <w:tcW w:w="920" w:type="pct"/>
+            <w:tcBorders>
+              <w:top w:val="single" w:sz="6" w:space="0" w:color="000000"/>
+              <w:left w:val="nil"/>
+              <w:bottom w:val="single" w:sz="6" w:space="0" w:color="000000"/>
+              <w:right w:val="nil"/>
+            </w:tcBorders>
+            <w:shd w:val="clear" w:color="auto" w:fill="BFBFBF" w:themeFill="background1" w:themeFillShade="BF"/>
+          </w:tcPr>
+          <w:p/>
+        </w:tc>
+      </w:tr>
+    </w:tbl>
+    <w:p>
+      <w:pPr>
+        <w:jc w:val="center"/>
+        <w:rPr>
+          <w:rFonts w:ascii="Arial Rounded MT Bold" w:hAnsi="Arial Rounded MT Bold"/>
+          <w:sz w:val="28"/>
+          <w:szCs w:val="32"/>
+        </w:rPr>
+      </w:pPr>
+    </w:p>
+    <w:p>
+      <w:pPr>
+        <w:adjustRightInd w:val="0"/>
+        <w:jc w:val="center"/>
+        <w:rPr>
+          <w:b/>
+          <w:caps/>
+          <w:sz w:val="28"/>
+          <w:szCs w:val="28"/>
+        </w:rPr>
+      </w:pPr>
+    </w:p>
+    <w:p>
+      <w:pPr>
+        <w:adjustRightInd w:val="0"/>
+        <w:jc w:val="center"/>
+        <w:rPr>
+          <w:b/>
+          <w:caps/>
+          <w:sz w:val="28"/>
+          <w:szCs w:val="28"/>
+        </w:rPr>
+      </w:pPr>
+    </w:p>
+    <w:p>
+      <w:pPr>
+        <w:jc w:val="center"/>
+        <w:rPr>
+          <w:sz w:val="28"/>
+          <w:szCs w:val="32"/>
+        </w:rPr>
+      </w:pPr>
+      <w:r>
+        <w:rPr>
+          <w:sz w:val="28"/>
+          <w:szCs w:val="32"/>
+        </w:rPr>
+        <w:t>Summary of Graduate Dissertation (</w:t>
+      </w:r>
+      <w:r>
+        <w:rPr>
+          <w:sz w:val="28"/>
+          <w:szCs w:val="32"/>
+        </w:rPr>
+        <w:t>Masters</w:t>
+      </w:r>
+      <w:r>
+        <w:rPr>
+          <w:sz w:val="28"/>
+          <w:szCs w:val="32"/>
+        </w:rPr>
+        <w:t>) Supervision</w:t>
+      </w:r>
+    </w:p>
+    <w:p>
+      <w:pPr>
+        <w:ind w:left="720" w:hanging="720"/>
+        <w:rPr>
+          <w:b/>
+          <w:bCs/>
+        </w:rPr>
+      </w:pPr>
+    </w:p>
+    <w:tbl>
+      <w:tblPr>
+        <w:tblW w:w="5000" w:type="pct"/>
+        <w:tblBorders>
+          <w:top w:val="single" w:sz="12" w:space="0" w:color="000000"/>
+          <w:bottom w:val="single" w:sz="8" w:space="0" w:color="000000"/>
+          <w:insideH w:val="single" w:sz="8" w:space="0" w:color="000000"/>
+        </w:tblBorders>
+        <w:tblLook w:val="01E0" w:firstRow="1" w:lastRow="1" w:firstColumn="1" w:lastColumn="1" w:noHBand="0" w:noVBand="0"/>
+      </w:tblPr>
+      <w:tblGrid>
+        <w:gridCol w:w="2812"/>
+        <w:gridCol w:w="2076"/>
+        <w:gridCol w:w="2926"/>
+        <w:gridCol w:w="1762"/>
+      </w:tblGrid>
+      <w:tr>
+        <w:tc>
+          <w:tcPr>
+            <w:tcW w:w="1468" w:type="pct"/>
+            <w:tcBorders>
+              <w:top w:val="single" w:sz="12" w:space="0" w:color="000000"/>
+              <w:bottom w:val="single" w:sz="12" w:space="0" w:color="000000"/>
+              <w:right w:val="nil"/>
+            </w:tcBorders>
+            <w:shd w:val="clear" w:color="auto" w:fill="auto"/>
+            <w:vAlign w:val="center"/>
+          </w:tcPr>
+          <w:p>
+            <w:pPr>
+              <w:rPr>
+                <w:b/>
+                <w:i/>
+                <w:iCs/>
+              </w:rPr>
+            </w:pPr>
+            <w:r>
+              <w:rPr>
+                <w:b/>
+                <w:i/>
+                <w:iCs/>
+              </w:rPr>
+              <w:t>Name</w:t>
+            </w:r>
+          </w:p>
+        </w:tc>
+        <w:tc>
+          <w:tcPr>
+            <w:tcW w:w="1084" w:type="pct"/>
+            <w:tcBorders>
+              <w:top w:val="single" w:sz="12" w:space="0" w:color="000000"/>
+              <w:bottom w:val="single" w:sz="12" w:space="0" w:color="000000"/>
+            </w:tcBorders>
+            <w:shd w:val="clear" w:color="auto" w:fill="auto"/>
+            <w:vAlign w:val="center"/>
+          </w:tcPr>
+          <w:p>
+            <w:pPr>
+              <w:rPr>
+                <w:b/>
+                <w:i/>
+                <w:iCs/>
+              </w:rPr>
+            </w:pPr>
+            <w:r>
+              <w:rPr>
+                <w:b/>
+                <w:i/>
+                <w:iCs/>
+              </w:rPr>
+              <w:t>Graduation Year</w:t>
+            </w:r>
+          </w:p>
+        </w:tc>
+        <w:tc>
+          <w:tcPr>
+            <w:tcW w:w="1528" w:type="pct"/>
+            <w:tcBorders>
+              <w:top w:val="single" w:sz="12" w:space="0" w:color="000000"/>
+              <w:bottom w:val="single" w:sz="12" w:space="0" w:color="000000"/>
+            </w:tcBorders>
+            <w:shd w:val="clear" w:color="auto" w:fill="auto"/>
+            <w:vAlign w:val="center"/>
+          </w:tcPr>
+          <w:p>
+            <w:pPr>
+              <w:rPr>
+                <w:b/>
+                <w:i/>
+                <w:iCs/>
+              </w:rPr>
+            </w:pPr>
+            <w:r>
+              <w:rPr>
+                <w:b/>
+                <w:i/>
+                <w:iCs/>
+              </w:rPr>
+              <w:t>Dissertation Title</w:t>
+            </w:r>
+          </w:p>
+        </w:tc>
+        <w:tc>
+          <w:tcPr>
+            <w:tcW w:w="920" w:type="pct"/>
+            <w:tcBorders>
+              <w:top w:val="single" w:sz="12" w:space="0" w:color="000000"/>
+              <w:left w:val="nil"/>
+              <w:bottom w:val="single" w:sz="12" w:space="0" w:color="000000"/>
+              <w:right w:val="nil"/>
+            </w:tcBorders>
+            <w:shd w:val="clear" w:color="auto" w:fill="auto"/>
+            <w:vAlign w:val="center"/>
+          </w:tcPr>
+          <w:p>
+            <w:pPr>
+              <w:rPr>
+                <w:b/>
+                <w:bCs/>
+                <w:iCs/>
+              </w:rPr>
+            </w:pPr>
+            <w:r>
+              <w:rPr>
+                <w:b/>
+                <w:bCs/>
+                <w:iCs/>
+              </w:rPr>
+              <w:t>Placement</w:t>
+            </w:r>
+          </w:p>
+        </w:tc>
+      </w:tr>
+      <w:tr>
+        <w:tc>
+          <w:tcPr>
+            <w:tcW w:w="1468" w:type="pct"/>
+            <w:tcBorders>
+              <w:top w:val="single" w:sz="12" w:space="0" w:color="000000"/>
+              <w:right w:val="nil"/>
+            </w:tcBorders>
+            <w:shd w:val="pct25" w:color="auto" w:fill="auto"/>
+          </w:tcPr>
+          <w:p>
+            <w:r>
+              <w:t xml:space="preserve">Sam </w:t>
+            </w:r>
+            <w:proofErr w:type="spellStart"/>
+            <w:r>
+              <w:t>Borstein</w:t>
+            </w:r>
+            <w:proofErr w:type="spellEnd"/>
+          </w:p>
+        </w:tc>
+        <w:tc>
+          <w:tcPr>
+            <w:tcW w:w="1084" w:type="pct"/>
+            <w:tcBorders>
+              <w:top w:val="single" w:sz="12" w:space="0" w:color="000000"/>
+            </w:tcBorders>
+            <w:shd w:val="pct25" w:color="auto" w:fill="auto"/>
+          </w:tcPr>
+          <w:p>
+            <w:r>
+              <w:t xml:space="preserve">Started Fall </w:t>
+            </w:r>
+            <w:r>
+              <w:t>2013</w:t>
+            </w:r>
+          </w:p>
+        </w:tc>
+        <w:tc>
+          <w:tcPr>
+            <w:tcW w:w="1528" w:type="pct"/>
+            <w:tcBorders>
+              <w:top w:val="single" w:sz="12" w:space="0" w:color="000000"/>
+            </w:tcBorders>
+            <w:shd w:val="pct25" w:color="auto" w:fill="auto"/>
+          </w:tcPr>
+          <w:p>
+            <w:r>
+              <w:t>Cichlid evolution</w:t>
+            </w:r>
+          </w:p>
+        </w:tc>
+        <w:tc>
+          <w:tcPr>
+            <w:tcW w:w="920" w:type="pct"/>
+            <w:tcBorders>
+              <w:top w:val="single" w:sz="12" w:space="0" w:color="000000"/>
+              <w:left w:val="nil"/>
+              <w:bottom w:val="single" w:sz="4" w:space="0" w:color="auto"/>
+              <w:right w:val="nil"/>
+              <w:tl2br w:val="nil"/>
+              <w:tr2bl w:val="nil"/>
+            </w:tcBorders>
+            <w:shd w:val="pct25" w:color="auto" w:fill="auto"/>
           </w:tcPr>
           <w:p/>
         </w:tc>
@@ -9493,7 +9846,7 @@
               </w:tabs>
               <w:spacing w:before="100" w:after="52"/>
             </w:pPr>
-            <w:bookmarkStart w:id="1" w:name="_Hlk214870951"/>
+            <w:bookmarkStart w:id="0" w:name="_Hlk214870951"/>
             <w:r>
               <w:t xml:space="preserve">Ivan </w:t>
             </w:r>
@@ -9569,7 +9922,7 @@
           <w:p/>
         </w:tc>
       </w:tr>
-      <w:bookmarkEnd w:id="1"/>
+      <w:bookmarkEnd w:id="0"/>
       <w:tr>
         <w:tc>
           <w:tcPr>
@@ -10440,11 +10793,8 @@
     </w:p>
     <w:tbl>
       <w:tblPr>
+        <w:tblStyle w:val="TableContemporary"/>
         <w:tblW w:w="5000" w:type="pct"/>
-        <w:tblBorders>
-          <w:insideH w:val="single" w:sz="18" w:space="0" w:color="FFFFFF"/>
-          <w:insideV w:val="single" w:sz="18" w:space="0" w:color="FFFFFF"/>
-        </w:tblBorders>
         <w:tblLayout w:type="fixed"/>
         <w:tblLook w:val="01E0" w:firstRow="1" w:lastRow="1" w:firstColumn="1" w:lastColumn="1" w:noHBand="0" w:noVBand="0"/>
       </w:tblPr>
@@ -10453,24 +10803,26 @@
         <w:gridCol w:w="5058"/>
       </w:tblGrid>
       <w:tr>
+        <w:trPr>
+          <w:cnfStyle w:val="100000000000" w:firstRow="1" w:lastRow="0" w:firstColumn="0" w:lastColumn="0" w:oddVBand="0" w:evenVBand="0" w:oddHBand="0" w:evenHBand="0" w:firstRowFirstColumn="0" w:firstRowLastColumn="0" w:lastRowFirstColumn="0" w:lastRowLastColumn="0"/>
+        </w:trPr>
         <w:tc>
           <w:tcPr>
             <w:tcW w:w="2359" w:type="pct"/>
-            <w:shd w:val="pct20" w:color="000000" w:fill="FFFFFF"/>
-          </w:tcPr>
-          <w:p>
-            <w:pPr>
-              <w:rPr>
-                <w:b/>
-                <w:bCs/>
+          </w:tcPr>
+          <w:p>
+            <w:pPr>
+              <w:rPr>
+                <w:b w:val="0"/>
+                <w:bCs w:val="0"/>
                 <w:i/>
                 <w:iCs/>
               </w:rPr>
             </w:pPr>
             <w:r>
               <w:rPr>
-                <w:b/>
-                <w:bCs/>
+                <w:b w:val="0"/>
+                <w:bCs w:val="0"/>
                 <w:i/>
                 <w:iCs/>
               </w:rPr>
@@ -10481,21 +10833,20 @@
         <w:tc>
           <w:tcPr>
             <w:tcW w:w="2641" w:type="pct"/>
-            <w:shd w:val="pct20" w:color="000000" w:fill="FFFFFF"/>
-          </w:tcPr>
-          <w:p>
-            <w:pPr>
-              <w:rPr>
-                <w:b/>
-                <w:bCs/>
+          </w:tcPr>
+          <w:p>
+            <w:pPr>
+              <w:rPr>
+                <w:b w:val="0"/>
+                <w:bCs w:val="0"/>
                 <w:i/>
                 <w:iCs/>
               </w:rPr>
             </w:pPr>
             <w:r>
               <w:rPr>
-                <w:b/>
-                <w:bCs/>
+                <w:b w:val="0"/>
+                <w:bCs w:val="0"/>
                 <w:i/>
                 <w:iCs/>
               </w:rPr>
@@ -10505,10 +10856,12 @@
         </w:tc>
       </w:tr>
       <w:tr>
+        <w:trPr>
+          <w:cnfStyle w:val="000000100000" w:firstRow="0" w:lastRow="0" w:firstColumn="0" w:lastColumn="0" w:oddVBand="0" w:evenVBand="0" w:oddHBand="1" w:evenHBand="0" w:firstRowFirstColumn="0" w:firstRowLastColumn="0" w:lastRowFirstColumn="0" w:lastRowLastColumn="0"/>
+        </w:trPr>
         <w:tc>
           <w:tcPr>
             <w:tcW w:w="2359" w:type="pct"/>
-            <w:shd w:val="pct5" w:color="000000" w:fill="FFFFFF"/>
           </w:tcPr>
           <w:p>
             <w:pPr>
@@ -10532,7 +10885,6 @@
         <w:tc>
           <w:tcPr>
             <w:tcW w:w="2641" w:type="pct"/>
-            <w:shd w:val="pct5" w:color="000000" w:fill="FFFFFF"/>
           </w:tcPr>
           <w:p>
             <w:pPr>
@@ -10550,10 +10902,12 @@
         </w:tc>
       </w:tr>
       <w:tr>
+        <w:trPr>
+          <w:cnfStyle w:val="000000010000" w:firstRow="0" w:lastRow="0" w:firstColumn="0" w:lastColumn="0" w:oddVBand="0" w:evenVBand="0" w:oddHBand="0" w:evenHBand="1" w:firstRowFirstColumn="0" w:firstRowLastColumn="0" w:lastRowFirstColumn="0" w:lastRowLastColumn="0"/>
+        </w:trPr>
         <w:tc>
           <w:tcPr>
             <w:tcW w:w="2359" w:type="pct"/>
-            <w:shd w:val="pct20" w:color="000000" w:fill="FFFFFF"/>
           </w:tcPr>
           <w:p>
             <w:pPr>
@@ -10577,7 +10931,6 @@
         <w:tc>
           <w:tcPr>
             <w:tcW w:w="2641" w:type="pct"/>
-            <w:shd w:val="pct20" w:color="000000" w:fill="FFFFFF"/>
           </w:tcPr>
           <w:p>
             <w:pPr>
@@ -10599,10 +10952,12 @@
         </w:tc>
       </w:tr>
       <w:tr>
+        <w:trPr>
+          <w:cnfStyle w:val="000000100000" w:firstRow="0" w:lastRow="0" w:firstColumn="0" w:lastColumn="0" w:oddVBand="0" w:evenVBand="0" w:oddHBand="1" w:evenHBand="0" w:firstRowFirstColumn="0" w:firstRowLastColumn="0" w:lastRowFirstColumn="0" w:lastRowLastColumn="0"/>
+        </w:trPr>
         <w:tc>
           <w:tcPr>
             <w:tcW w:w="2359" w:type="pct"/>
-            <w:shd w:val="pct5" w:color="000000" w:fill="FFFFFF"/>
           </w:tcPr>
           <w:p>
             <w:pPr>
@@ -10621,7 +10976,6 @@
         <w:tc>
           <w:tcPr>
             <w:tcW w:w="2641" w:type="pct"/>
-            <w:shd w:val="pct5" w:color="000000" w:fill="FFFFFF"/>
           </w:tcPr>
           <w:p>
             <w:pPr>
@@ -10641,10 +10995,12 @@
         </w:tc>
       </w:tr>
       <w:tr>
+        <w:trPr>
+          <w:cnfStyle w:val="000000010000" w:firstRow="0" w:lastRow="0" w:firstColumn="0" w:lastColumn="0" w:oddVBand="0" w:evenVBand="0" w:oddHBand="0" w:evenHBand="1" w:firstRowFirstColumn="0" w:firstRowLastColumn="0" w:lastRowFirstColumn="0" w:lastRowLastColumn="0"/>
+        </w:trPr>
         <w:tc>
           <w:tcPr>
             <w:tcW w:w="2359" w:type="pct"/>
-            <w:shd w:val="pct20" w:color="000000" w:fill="FFFFFF"/>
           </w:tcPr>
           <w:p>
             <w:pPr>
@@ -10663,7 +11019,6 @@
         <w:tc>
           <w:tcPr>
             <w:tcW w:w="2641" w:type="pct"/>
-            <w:shd w:val="pct20" w:color="000000" w:fill="FFFFFF"/>
           </w:tcPr>
           <w:p>
             <w:pPr>
@@ -10683,10 +11038,12 @@
         </w:tc>
       </w:tr>
       <w:tr>
+        <w:trPr>
+          <w:cnfStyle w:val="000000100000" w:firstRow="0" w:lastRow="0" w:firstColumn="0" w:lastColumn="0" w:oddVBand="0" w:evenVBand="0" w:oddHBand="1" w:evenHBand="0" w:firstRowFirstColumn="0" w:firstRowLastColumn="0" w:lastRowFirstColumn="0" w:lastRowLastColumn="0"/>
+        </w:trPr>
         <w:tc>
           <w:tcPr>
             <w:tcW w:w="2359" w:type="pct"/>
-            <w:shd w:val="pct5" w:color="000000" w:fill="FFFFFF"/>
           </w:tcPr>
           <w:p>
             <w:pPr>
@@ -10705,7 +11062,6 @@
         <w:tc>
           <w:tcPr>
             <w:tcW w:w="2641" w:type="pct"/>
-            <w:shd w:val="pct5" w:color="000000" w:fill="FFFFFF"/>
           </w:tcPr>
           <w:p>
             <w:pPr>
@@ -10723,10 +11079,12 @@
         </w:tc>
       </w:tr>
       <w:tr>
+        <w:trPr>
+          <w:cnfStyle w:val="000000010000" w:firstRow="0" w:lastRow="0" w:firstColumn="0" w:lastColumn="0" w:oddVBand="0" w:evenVBand="0" w:oddHBand="0" w:evenHBand="1" w:firstRowFirstColumn="0" w:firstRowLastColumn="0" w:lastRowFirstColumn="0" w:lastRowLastColumn="0"/>
+        </w:trPr>
         <w:tc>
           <w:tcPr>
             <w:tcW w:w="2359" w:type="pct"/>
-            <w:shd w:val="pct20" w:color="000000" w:fill="FFFFFF"/>
           </w:tcPr>
           <w:p>
             <w:pPr>
@@ -10750,7 +11108,6 @@
         <w:tc>
           <w:tcPr>
             <w:tcW w:w="2641" w:type="pct"/>
-            <w:shd w:val="pct20" w:color="000000" w:fill="FFFFFF"/>
           </w:tcPr>
           <w:p>
             <w:pPr>
@@ -10770,10 +11127,12 @@
         </w:tc>
       </w:tr>
       <w:tr>
+        <w:trPr>
+          <w:cnfStyle w:val="000000100000" w:firstRow="0" w:lastRow="0" w:firstColumn="0" w:lastColumn="0" w:oddVBand="0" w:evenVBand="0" w:oddHBand="1" w:evenHBand="0" w:firstRowFirstColumn="0" w:firstRowLastColumn="0" w:lastRowFirstColumn="0" w:lastRowLastColumn="0"/>
+        </w:trPr>
         <w:tc>
           <w:tcPr>
             <w:tcW w:w="2359" w:type="pct"/>
-            <w:shd w:val="pct5" w:color="000000" w:fill="FFFFFF"/>
           </w:tcPr>
           <w:p>
             <w:pPr>
@@ -10785,14 +11144,13 @@
               <w:spacing w:before="100" w:after="52"/>
             </w:pPr>
             <w:r>
-              <w:t>Michelle Lawing</w:t>
+              <w:t>Sandy Kawano</w:t>
             </w:r>
           </w:p>
         </w:tc>
         <w:tc>
           <w:tcPr>
             <w:tcW w:w="2641" w:type="pct"/>
-            <w:shd w:val="pct5" w:color="000000" w:fill="FFFFFF"/>
           </w:tcPr>
           <w:p>
             <w:pPr>
@@ -10812,10 +11170,12 @@
         </w:tc>
       </w:tr>
       <w:tr>
+        <w:trPr>
+          <w:cnfStyle w:val="000000010000" w:firstRow="0" w:lastRow="0" w:firstColumn="0" w:lastColumn="0" w:oddVBand="0" w:evenVBand="0" w:oddHBand="0" w:evenHBand="1" w:firstRowFirstColumn="0" w:firstRowLastColumn="0" w:lastRowFirstColumn="0" w:lastRowLastColumn="0"/>
+        </w:trPr>
         <w:tc>
           <w:tcPr>
             <w:tcW w:w="2359" w:type="pct"/>
-            <w:shd w:val="pct20" w:color="000000" w:fill="FFFFFF"/>
           </w:tcPr>
           <w:p>
             <w:pPr>
@@ -10827,6 +11187,93 @@
               <w:spacing w:before="100" w:after="52"/>
             </w:pPr>
             <w:r>
+              <w:t>Michelle Lawing</w:t>
+            </w:r>
+          </w:p>
+        </w:tc>
+        <w:tc>
+          <w:tcPr>
+            <w:tcW w:w="2641" w:type="pct"/>
+          </w:tcPr>
+          <w:p>
+            <w:pPr>
+              <w:keepNext/>
+              <w:keepLines/>
+              <w:tabs>
+                <w:tab w:val="right" w:pos="10710"/>
+              </w:tabs>
+              <w:spacing w:before="100" w:after="52"/>
+            </w:pPr>
+            <w:proofErr w:type="spellStart"/>
+            <w:r>
+              <w:t>NIMBioS</w:t>
+            </w:r>
+            <w:proofErr w:type="spellEnd"/>
+          </w:p>
+        </w:tc>
+      </w:tr>
+      <w:tr>
+        <w:trPr>
+          <w:cnfStyle w:val="000000100000" w:firstRow="0" w:lastRow="0" w:firstColumn="0" w:lastColumn="0" w:oddVBand="0" w:evenVBand="0" w:oddHBand="1" w:evenHBand="0" w:firstRowFirstColumn="0" w:firstRowLastColumn="0" w:lastRowFirstColumn="0" w:lastRowLastColumn="0"/>
+        </w:trPr>
+        <w:tc>
+          <w:tcPr>
+            <w:tcW w:w="2359" w:type="pct"/>
+          </w:tcPr>
+          <w:p>
+            <w:pPr>
+              <w:keepNext/>
+              <w:keepLines/>
+              <w:tabs>
+                <w:tab w:val="right" w:pos="10710"/>
+              </w:tabs>
+              <w:spacing w:before="100" w:after="52"/>
+            </w:pPr>
+            <w:r>
+              <w:t>Ryan Martin</w:t>
+            </w:r>
+          </w:p>
+        </w:tc>
+        <w:tc>
+          <w:tcPr>
+            <w:tcW w:w="2641" w:type="pct"/>
+          </w:tcPr>
+          <w:p>
+            <w:pPr>
+              <w:keepNext/>
+              <w:keepLines/>
+              <w:tabs>
+                <w:tab w:val="right" w:pos="10710"/>
+              </w:tabs>
+              <w:spacing w:before="100" w:after="52"/>
+            </w:pPr>
+            <w:proofErr w:type="spellStart"/>
+            <w:r>
+              <w:t>NIMBioS</w:t>
+            </w:r>
+            <w:proofErr w:type="spellEnd"/>
+          </w:p>
+        </w:tc>
+      </w:tr>
+      <w:tr>
+        <w:trPr>
+          <w:cnfStyle w:val="000000010000" w:firstRow="0" w:lastRow="0" w:firstColumn="0" w:lastColumn="0" w:oddVBand="0" w:evenVBand="0" w:oddHBand="0" w:evenHBand="1" w:firstRowFirstColumn="0" w:firstRowLastColumn="0" w:lastRowFirstColumn="0" w:lastRowLastColumn="0"/>
+          <w:trHeight w:val="39"/>
+        </w:trPr>
+        <w:tc>
+          <w:tcPr>
+            <w:tcW w:w="2359" w:type="pct"/>
+          </w:tcPr>
+          <w:p>
+            <w:pPr>
+              <w:keepNext/>
+              <w:keepLines/>
+              <w:tabs>
+                <w:tab w:val="right" w:pos="10710"/>
+              </w:tabs>
+              <w:spacing w:before="100" w:after="52"/>
+            </w:pPr>
+            <w:r>
               <w:t xml:space="preserve">Nick </w:t>
             </w:r>
             <w:proofErr w:type="spellStart"/>
@@ -10839,7 +11286,6 @@
         <w:tc>
           <w:tcPr>
             <w:tcW w:w="2641" w:type="pct"/>
-            <w:shd w:val="pct20" w:color="000000" w:fill="FFFFFF"/>
           </w:tcPr>
           <w:p>
             <w:pPr>
@@ -10888,6 +11334,8 @@
           <w:docGrid w:linePitch="360"/>
         </w:sectPr>
       </w:pPr>
+      <w:bookmarkStart w:id="1" w:name="_GoBack"/>
+      <w:bookmarkEnd w:id="1"/>
     </w:p>
     <w:p>
       <w:pPr>
@@ -11349,6 +11797,11 @@
         <w:rPr>
           <w:bCs/>
         </w:rPr>
+      </w:r>
+      <w:r>
+        <w:rPr>
+          <w:bCs/>
+        </w:rPr>
         <w:fldChar w:fldCharType="separate"/>
       </w:r>
       <w:r>
@@ -11384,7 +11837,19 @@
         <w:rPr>
           <w:bCs/>
         </w:rPr>
-        <w:t xml:space="preserve"> has been cited 154 times (with the number of citations per year continually increasing, suggesting its lasting importance) and has been used for things as varied as fish jaw evolution and flower size. This work has continued to deal with heterogeneity of multiple parameters for a single trait on a tree </w:t>
+        <w:t xml:space="preserve"> has been cited </w:t>
+      </w:r>
+      <w:r>
+        <w:rPr>
+          <w:bCs/>
+        </w:rPr>
+        <w:t>241 times</w:t>
+      </w:r>
+      <w:r>
+        <w:rPr>
+          <w:bCs/>
+        </w:rPr>
+        <w:t xml:space="preserve"> and has been used for things as varied as fish jaw evolution and flower size. This work has continued to deal with heterogeneity of multiple parameters for a single trait on a tree </w:t>
       </w:r>
       <w:r>
         <w:rPr>
@@ -11998,6 +12463,11 @@
         <w:rPr>
           <w:bCs/>
         </w:rPr>
+      </w:r>
+      <w:r>
+        <w:rPr>
+          <w:bCs/>
+        </w:rPr>
         <w:fldChar w:fldCharType="separate"/>
       </w:r>
       <w:r>
@@ -12288,6 +12758,11 @@
         <w:rPr>
           <w:bCs/>
         </w:rPr>
+      </w:r>
+      <w:r>
+        <w:rPr>
+          <w:bCs/>
+        </w:rPr>
         <w:fldChar w:fldCharType="separate"/>
       </w:r>
       <w:r>
@@ -12303,21 +12778,7 @@
             <w:bCs/>
             <w:noProof/>
           </w:rPr>
-          <w:t>O'</w:t>
-        </w:r>
-        <w:r>
-          <w:rPr>
-            <w:bCs/>
-            <w:noProof/>
-          </w:rPr>
-          <w:t>M</w:t>
-        </w:r>
-        <w:r>
-          <w:rPr>
-            <w:bCs/>
-            <w:noProof/>
-          </w:rPr>
-          <w:t>eara 2010</w:t>
+          <w:t>O'Meara 2010</w:t>
         </w:r>
       </w:hyperlink>
       <w:r>
@@ -12405,7 +12866,40 @@
         <w:rPr>
           <w:bCs/>
         </w:rPr>
-        <w:t xml:space="preserve">This will fund another postdoc in my lab. </w:t>
+        <w:t xml:space="preserve">This </w:t>
+      </w:r>
+      <w:r>
+        <w:rPr>
+          <w:bCs/>
+        </w:rPr>
+        <w:t xml:space="preserve">is funding another postdoc in my lab; we are currently finishing simulations for a manuscript we will </w:t>
+      </w:r>
+      <w:proofErr w:type="gramStart"/>
+      <w:r>
+        <w:rPr>
+          <w:bCs/>
+        </w:rPr>
+        <w:t>submitting</w:t>
+      </w:r>
+      <w:proofErr w:type="gramEnd"/>
+      <w:r>
+        <w:rPr>
+          <w:bCs/>
+        </w:rPr>
+        <w:t xml:space="preserve"> to </w:t>
+      </w:r>
+      <w:r>
+        <w:rPr>
+          <w:bCs/>
+          <w:i/>
+        </w:rPr>
+        <w:t>PNAS</w:t>
+      </w:r>
+      <w:r>
+        <w:rPr>
+          <w:bCs/>
+        </w:rPr>
+        <w:t>.</w:t>
       </w:r>
     </w:p>
     <w:p>
@@ -12785,6 +13279,11 @@
         <w:rPr>
           <w:bCs/>
         </w:rPr>
+      </w:r>
+      <w:r>
+        <w:rPr>
+          <w:bCs/>
+        </w:rPr>
         <w:fldChar w:fldCharType="separate"/>
       </w:r>
       <w:r>
@@ -13409,7 +13908,31 @@
         <w:rPr>
           <w:i/>
         </w:rPr>
-        <w:t xml:space="preserve">My work is highly cited, with 868 citations overall, 708 since 2008 alone. </w:t>
+        <w:t xml:space="preserve">My work is highly cited, with </w:t>
+      </w:r>
+      <w:r>
+        <w:rPr>
+          <w:i/>
+        </w:rPr>
+        <w:t>1138</w:t>
+      </w:r>
+      <w:r>
+        <w:rPr>
+          <w:i/>
+        </w:rPr>
+        <w:t xml:space="preserve"> citations overall, </w:t>
+      </w:r>
+      <w:r>
+        <w:rPr>
+          <w:i/>
+        </w:rPr>
+        <w:t>925 since 2009</w:t>
+      </w:r>
+      <w:r>
+        <w:rPr>
+          <w:i/>
+        </w:rPr>
+        <w:t xml:space="preserve"> alone. </w:t>
       </w:r>
     </w:p>
     <w:p>
@@ -19633,7 +20156,7 @@
         <w:rStyle w:val="PageNumber"/>
         <w:noProof/>
       </w:rPr>
-      <w:t>3</w:t>
+      <w:t>4</w:t>
     </w:r>
     <w:r>
       <w:rPr>
@@ -19701,7 +20224,7 @@
         <w:rStyle w:val="PageNumber"/>
         <w:noProof/>
       </w:rPr>
-      <w:t>12</w:t>
+      <w:t>17</w:t>
     </w:r>
     <w:r>
       <w:rPr>
@@ -20731,11 +21254,15 @@
   </w:style>
   <w:style w:type="character" w:default="1" w:styleId="DefaultParagraphFont">
     <w:name w:val="Default Paragraph Font"/>
+    <w:uiPriority w:val="1"/>
     <w:semiHidden/>
+    <w:unhideWhenUsed/>
   </w:style>
   <w:style w:type="table" w:default="1" w:styleId="TableNormal">
     <w:name w:val="Normal Table"/>
+    <w:uiPriority w:val="99"/>
     <w:semiHidden/>
+    <w:unhideWhenUsed/>
     <w:tblPr>
       <w:tblInd w:w="0" w:type="dxa"/>
       <w:tblCellMar>
@@ -20748,7 +21275,9 @@
   </w:style>
   <w:style w:type="numbering" w:default="1" w:styleId="NoList">
     <w:name w:val="No List"/>
+    <w:uiPriority w:val="99"/>
     <w:semiHidden/>
+    <w:unhideWhenUsed/>
   </w:style>
   <w:style w:type="paragraph" w:styleId="BodyTextIndent">
     <w:name w:val="Body Text Indent"/>
@@ -21310,11 +21839,15 @@
   </w:style>
   <w:style w:type="character" w:default="1" w:styleId="DefaultParagraphFont">
     <w:name w:val="Default Paragraph Font"/>
+    <w:uiPriority w:val="1"/>
     <w:semiHidden/>
+    <w:unhideWhenUsed/>
   </w:style>
   <w:style w:type="table" w:default="1" w:styleId="TableNormal">
     <w:name w:val="Normal Table"/>
+    <w:uiPriority w:val="99"/>
     <w:semiHidden/>
+    <w:unhideWhenUsed/>
     <w:tblPr>
       <w:tblInd w:w="0" w:type="dxa"/>
       <w:tblCellMar>
@@ -21327,7 +21860,9 @@
   </w:style>
   <w:style w:type="numbering" w:default="1" w:styleId="NoList">
     <w:name w:val="No List"/>
+    <w:uiPriority w:val="99"/>
     <w:semiHidden/>
+    <w:unhideWhenUsed/>
   </w:style>
   <w:style w:type="paragraph" w:styleId="BodyTextIndent">
     <w:name w:val="Body Text Indent"/>

</xml_diff>

<commit_message>
updated work in progress
</commit_message>
<xml_diff>
--- a/OMearaTenurePacket.docx
+++ b/OMearaTenurePacket.docx
@@ -11501,6 +11501,11 @@
           <w:bCs/>
         </w:rPr>
         <w:fldChar w:fldCharType="end"/>
+      </w:r>
+      <w:r>
+        <w:rPr>
+          <w:bCs/>
+        </w:rPr>
       </w:r>
       <w:r>
         <w:rPr>
@@ -12243,6 +12248,11 @@
         <w:rPr>
           <w:bCs/>
         </w:rPr>
+      </w:r>
+      <w:r>
+        <w:rPr>
+          <w:bCs/>
+        </w:rPr>
         <w:fldChar w:fldCharType="separate"/>
       </w:r>
       <w:r>
@@ -12560,6 +12570,11 @@
           <w:bCs/>
         </w:rPr>
         <w:fldChar w:fldCharType="end"/>
+      </w:r>
+      <w:r>
+        <w:rPr>
+          <w:bCs/>
+        </w:rPr>
       </w:r>
       <w:r>
         <w:rPr>
@@ -12961,6 +12976,11 @@
         <w:rPr>
           <w:bCs/>
         </w:rPr>
+      </w:r>
+      <w:r>
+        <w:rPr>
+          <w:bCs/>
+        </w:rPr>
         <w:fldChar w:fldCharType="separate"/>
       </w:r>
       <w:r>
@@ -13535,6 +13555,47 @@
         </w:rPr>
         <w:t xml:space="preserve"> and is being revised for a mid-tier journal. </w:t>
       </w:r>
+      <w:r>
+        <w:rPr>
+          <w:bCs/>
+        </w:rPr>
+        <w:t xml:space="preserve">I am revising a manuscript for </w:t>
+      </w:r>
+      <w:r>
+        <w:rPr>
+          <w:bCs/>
+          <w:i/>
+        </w:rPr>
+        <w:t>Systematic Biology</w:t>
+      </w:r>
+      <w:r>
+        <w:rPr>
+          <w:bCs/>
+        </w:rPr>
+        <w:t xml:space="preserve"> on extending comparative methods for a network. By the time this tenure packet is due (mid-October, 2014), a manuscript about settlement bias of plants on Hawaii and a manuscript about a new general diversification </w:t>
+      </w:r>
+      <w:r>
+        <w:rPr>
+          <w:bCs/>
+        </w:rPr>
+        <w:lastRenderedPageBreak/>
+        <w:t xml:space="preserve">model will be in review. A paper questioning the widespread belief that extinction cannot be estimated from neontological phylogenies is currently in review at </w:t>
+      </w:r>
+      <w:r>
+        <w:rPr>
+          <w:bCs/>
+          <w:i/>
+        </w:rPr>
+        <w:t>Evolution</w:t>
+      </w:r>
+      <w:r>
+        <w:rPr>
+          <w:bCs/>
+        </w:rPr>
+        <w:t>.</w:t>
+      </w:r>
+      <w:bookmarkStart w:id="1" w:name="_GoBack"/>
+      <w:bookmarkEnd w:id="1"/>
     </w:p>
     <w:p>
       <w:pPr>
@@ -13595,48 +13656,153 @@
           <w:sz w:val="28"/>
           <w:szCs w:val="28"/>
         </w:rPr>
+        <w:t>Research and Scholarly Publications</w:t>
+      </w:r>
+    </w:p>
+    <w:p>
+      <w:pPr>
+        <w:spacing w:line="360" w:lineRule="auto"/>
+        <w:ind w:left="720" w:hanging="720"/>
+        <w:rPr>
+          <w:i/>
+        </w:rPr>
+      </w:pPr>
+      <w:r>
+        <w:rPr>
+          <w:i/>
+        </w:rPr>
+        <w:t xml:space="preserve">My work is highly cited, with </w:t>
+      </w:r>
+      <w:r>
+        <w:rPr>
+          <w:i/>
+        </w:rPr>
+        <w:t>1138</w:t>
+      </w:r>
+      <w:r>
+        <w:rPr>
+          <w:i/>
+        </w:rPr>
+        <w:t xml:space="preserve"> citations overall, </w:t>
+      </w:r>
+      <w:r>
+        <w:rPr>
+          <w:i/>
+        </w:rPr>
+        <w:t>925 since 2009</w:t>
+      </w:r>
+      <w:r>
+        <w:rPr>
+          <w:i/>
+        </w:rPr>
+        <w:t xml:space="preserve"> alone. </w:t>
+      </w:r>
+    </w:p>
+    <w:p>
+      <w:pPr>
+        <w:spacing w:line="360" w:lineRule="auto"/>
+        <w:ind w:left="720" w:hanging="720"/>
+      </w:pPr>
+      <w:r>
+        <w:t>Abercrombie, J. M., B. C. O'Meara, A. R. Moffatt, and J. H. Williams. 2011. Developmental evolution of flowering plant pollen tube cell walls: callose synthase (CalS) gene expression patterns. EvoDevo 2:14.</w:t>
+      </w:r>
+    </w:p>
+    <w:p>
+      <w:pPr>
+        <w:spacing w:line="360" w:lineRule="auto"/>
+        <w:ind w:left="720" w:hanging="720"/>
+      </w:pPr>
+    </w:p>
+    <w:p>
+      <w:pPr>
+        <w:spacing w:line="360" w:lineRule="auto"/>
+        <w:ind w:left="720" w:hanging="720"/>
+      </w:pPr>
+      <w:r>
+        <w:t>Banbury, B. L. and B. C. O'Meara. 2014. Reol: R interface to the Encyclopedia of Life. Ecology and Evolution.</w:t>
+      </w:r>
+    </w:p>
+    <w:p>
+      <w:pPr>
+        <w:spacing w:line="360" w:lineRule="auto"/>
+        <w:ind w:left="720" w:hanging="720"/>
+      </w:pPr>
+    </w:p>
+    <w:p>
+      <w:pPr>
+        <w:spacing w:line="360" w:lineRule="auto"/>
+        <w:ind w:left="720" w:hanging="720"/>
+      </w:pPr>
+      <w:r>
+        <w:t>Beaulieu, J. M., D.-C. Jhwueng, C. Boettiger, and B. C. O'Meara. 2012. Modeling Stabilizing Selection: Expanding the Ornstein-Uhlenbeck Model of Adaptive Evolution. Evolution 66:2369-2383.</w:t>
+      </w:r>
+    </w:p>
+    <w:p>
+      <w:pPr>
+        <w:spacing w:line="360" w:lineRule="auto"/>
+        <w:ind w:left="720" w:hanging="720"/>
+      </w:pPr>
+    </w:p>
+    <w:p>
+      <w:pPr>
+        <w:spacing w:line="360" w:lineRule="auto"/>
+        <w:ind w:left="720" w:hanging="720"/>
+      </w:pPr>
+      <w:r>
+        <w:t>Beaulieu, J. M. and B. C. O'Meara. 2014. Hidden Markov Models for Studying the Evolution of Binary Morphological Characters. Pp. 395-408 in L. Z. Garamszegi, ed. Modern Phylogenetic Comparative Methods and Their Application in Evolutionary Biology. Springer-Verlag, Berlin.</w:t>
+      </w:r>
+    </w:p>
+    <w:p>
+      <w:pPr>
+        <w:spacing w:line="360" w:lineRule="auto"/>
+        <w:ind w:left="720" w:hanging="720"/>
+      </w:pPr>
+    </w:p>
+    <w:p>
+      <w:pPr>
+        <w:spacing w:line="360" w:lineRule="auto"/>
+        <w:ind w:left="720" w:hanging="720"/>
+      </w:pPr>
+      <w:r>
+        <w:t>Beaulieu, J. M., B. C. O'Meara, and M. J. Donoghue. 2013. Identifying hidden rate changes in the evolution of a binary morphological character: the evolution of plant habit in campanulid angiosperms. Systematic biology.</w:t>
+      </w:r>
+    </w:p>
+    <w:p>
+      <w:pPr>
+        <w:spacing w:line="360" w:lineRule="auto"/>
+        <w:ind w:left="720" w:hanging="720"/>
+      </w:pPr>
+    </w:p>
+    <w:p>
+      <w:pPr>
+        <w:spacing w:line="360" w:lineRule="auto"/>
+        <w:ind w:left="720" w:hanging="720"/>
+      </w:pPr>
+      <w:r>
+        <w:t>Collar, D. C., B. C. O'Meara, P. C. Wainwright, and T. J. Near. 2009. Piscivory Limits Diversification of Feeding Morphology in Centrarchid Fishes. Evolution 63:1557-1573.</w:t>
+      </w:r>
+    </w:p>
+    <w:p>
+      <w:pPr>
+        <w:spacing w:line="360" w:lineRule="auto"/>
+        <w:ind w:left="720" w:hanging="720"/>
+      </w:pPr>
+    </w:p>
+    <w:p>
+      <w:pPr>
+        <w:spacing w:line="360" w:lineRule="auto"/>
+        <w:ind w:left="720" w:hanging="720"/>
+      </w:pPr>
+      <w:r>
         <w:lastRenderedPageBreak/>
-        <w:t>Research and Scholarly Publications</w:t>
+        <w:t>Collar, D. C., J. A. Schulte, B. C. O'Meara, and J. B. Losos. 2010. Habitat use affects morphological diversification in dragon lizards. Journal of Evolutionary Biology 23:1033-1049.</w:t>
       </w:r>
     </w:p>
     <w:p>
       <w:pPr>
         <w:spacing w:line="360" w:lineRule="auto"/>
         <w:ind w:left="720" w:hanging="720"/>
-        <w:rPr>
-          <w:i/>
-        </w:rPr>
-      </w:pPr>
-      <w:r>
-        <w:rPr>
-          <w:i/>
-        </w:rPr>
-        <w:t xml:space="preserve">My work is highly cited, with </w:t>
-      </w:r>
-      <w:r>
-        <w:rPr>
-          <w:i/>
-        </w:rPr>
-        <w:t>1138</w:t>
-      </w:r>
-      <w:r>
-        <w:rPr>
-          <w:i/>
-        </w:rPr>
-        <w:t xml:space="preserve"> citations overall, </w:t>
-      </w:r>
-      <w:r>
-        <w:rPr>
-          <w:i/>
-        </w:rPr>
-        <w:t>925 since 2009</w:t>
-      </w:r>
-      <w:r>
-        <w:rPr>
-          <w:i/>
-        </w:rPr>
-        <w:t xml:space="preserve"> alone. </w:t>
-      </w:r>
+      </w:pPr>
     </w:p>
     <w:p>
       <w:pPr>
@@ -13644,7 +13810,7 @@
         <w:ind w:left="720" w:hanging="720"/>
       </w:pPr>
       <w:r>
-        <w:t>Abercrombie, J. M., B. C. O'Meara, A. R. Moffatt, and J. H. Williams. 2011. Developmental evolution of flowering plant pollen tube cell walls: callose synthase (CalS) gene expression patterns. EvoDevo 2:14.</w:t>
+        <w:t>Driskell, A. C., C. Ane, J. G. Burleigh, M. M. McMahon, B. C. O'Meara, and M. J. Sanderson. 2004. Prospects for building the tree of life from large sequence databases. Science 306:1172-1174.</w:t>
       </w:r>
     </w:p>
     <w:p>
@@ -13659,7 +13825,7 @@
         <w:ind w:left="720" w:hanging="720"/>
       </w:pPr>
       <w:r>
-        <w:t>Banbury, B. L. and B. C. O'Meara. 2014. Reol: R interface to the Encyclopedia of Life. Ecology and Evolution.</w:t>
+        <w:t>Farrell, B. D., A. S. Sequeira, B. C. O'Meara, B. B. Normark, J. H. Chung, and B. H. Jordal. 2001. The evolution of agriculture in beetles (Curculionidae : Scolytinae and Platypodinae). Evolution 55:2011-2027.</w:t>
       </w:r>
     </w:p>
     <w:p>
@@ -13674,7 +13840,7 @@
         <w:ind w:left="720" w:hanging="720"/>
       </w:pPr>
       <w:r>
-        <w:t>Beaulieu, J. M., D.-C. Jhwueng, C. Boettiger, and B. C. O'Meara. 2012. Modeling Stabilizing Selection: Expanding the Ornstein-Uhlenbeck Model of Adaptive Evolution. Evolution 66:2369-2383.</w:t>
+        <w:t>Goff, S. A., M. Vaughn, S. McKay, E. Lyons, A. E. Stapleton, D. Gessler, N. Matasci, L. Wang, M. Hanlon, A. Lenards, A. Muir, N. Merchant, S. Lowry, S. Mock, M. Helmke, A. Kubach, M. Narro, N. Hopkins, D. Micklos, U. Hilgert, M. Gonzales, C. Jordan, E. Skidmore, R. Dooley, J. Cazes, R. McLay, Z. Lu, S. Pasternak, L. Koesterke, W. H. Piel, R. Grene, C. Noutsos, K. Gendler, X. Feng, C. Tang, M. Lent, S.-J. Kim, K. Kvilekval, B. S. Manjunath, V. Tannen, A. Stamatakis, M. Sanderson, S. M. Welch, K. A. Cranston, P. Soltis, D. Soltis, B. O'Meara, C. Ane, T. Brutnell, D. J. Kleibenstein, J. W. White, J. Leebens-Mack, M. J. Donoghue, E. P. Spalding, T. J. Vision, C. R. Myers, D. Lowenthal, B. J. Enquist, B. Boyle, A. Akoglu, G. Andrews, S. Ram, D. Ware, L. Stein, and D. Stanzione. 2011. The iPlant Collaborative: Cyberinfrastructure for Plant Biology. Frontiers in plant science 2:34-34.</w:t>
       </w:r>
     </w:p>
     <w:p>
@@ -13689,7 +13855,7 @@
         <w:ind w:left="720" w:hanging="720"/>
       </w:pPr>
       <w:r>
-        <w:t>Beaulieu, J. M. and B. C. O'Meara. 2014. Hidden Markov Models for Studying the Evolution of Binary Morphological Characters. Pp. 395-408 in L. Z. Garamszegi, ed. Modern Phylogenetic Comparative Methods and Their Application in Evolutionary Biology. Springer-Verlag, Berlin.</w:t>
+        <w:t>Hastings, A. and L. J. Gross. 2012. Encyclopedia of theoretical ecology. University of California Pr.</w:t>
       </w:r>
     </w:p>
     <w:p>
@@ -13704,7 +13870,7 @@
         <w:ind w:left="720" w:hanging="720"/>
       </w:pPr>
       <w:r>
-        <w:t>Beaulieu, J. M., B. C. O'Meara, and M. J. Donoghue. 2013. Identifying hidden rate changes in the evolution of a binary morphological character: the evolution of plant habit in campanulid angiosperms. Systematic biology.</w:t>
+        <w:t>Hulsey, D. C., B. P. Keck, H. Alamillo, and B. C. O'Meara. 2013. Mitochondrial genome primers for Lake Malawi cichlids. Molecular ecology resources 13:347-353.</w:t>
       </w:r>
     </w:p>
     <w:p>
@@ -13719,7 +13885,8 @@
         <w:ind w:left="720" w:hanging="720"/>
       </w:pPr>
       <w:r>
-        <w:t>Collar, D. C., B. C. O'Meara, P. C. Wainwright, and T. J. Near. 2009. Piscivory Limits Diversification of Feeding Morphology in Centrarchid Fishes. Evolution 63:1557-1573.</w:t>
+        <w:lastRenderedPageBreak/>
+        <w:t>Jhwueng, D.-C., S. Huzurbazar, B. C. O’Meara, and L. Liu. 2014. Investigating the performance of AIC in selecting phylogenetic models. Statistical applications in genetics and molecular biology.</w:t>
       </w:r>
     </w:p>
     <w:p>
@@ -13734,7 +13901,7 @@
         <w:ind w:left="720" w:hanging="720"/>
       </w:pPr>
       <w:r>
-        <w:t>Collar, D. C., J. A. Schulte, B. C. O'Meara, and J. B. Losos. 2010. Habitat use affects morphological diversification in dragon lizards. Journal of Evolutionary Biology 23:1033-1049.</w:t>
+        <w:t>O'Meara, B. C. 2007. Estimating Different Rates of Gene Loss on a Tree. Genetics 177:1415-1416.</w:t>
       </w:r>
     </w:p>
     <w:p>
@@ -13749,7 +13916,7 @@
         <w:ind w:left="720" w:hanging="720"/>
       </w:pPr>
       <w:r>
-        <w:t>Driskell, A. C., C. Ane, J. G. Burleigh, M. M. McMahon, B. C. O'Meara, and M. J. Sanderson. 2004. Prospects for building the tree of life from large sequence databases. Science 306:1172-1174.</w:t>
+        <w:t>O'Meara, B. C. 2010. New Heuristic Methods for Joint Species Delimitation and Species Tree Inference. Systematic Biology 59:59-73.</w:t>
       </w:r>
     </w:p>
     <w:p>
@@ -13764,7 +13931,7 @@
         <w:ind w:left="720" w:hanging="720"/>
       </w:pPr>
       <w:r>
-        <w:t>Farrell, B. D., A. S. Sequeira, B. C. O'Meara, B. B. Normark, J. H. Chung, and B. H. Jordal. 2001. The evolution of agriculture in beetles (Curculionidae : Scolytinae and Platypodinae). Evolution 55:2011-2027.</w:t>
+        <w:t>O'Meara, B. C. 2012. Evolutionary Inferences from Phylogenies: A Review of Methods. Annual Review of Ecology, Evolution, and Systematics 43.</w:t>
       </w:r>
     </w:p>
     <w:p>
@@ -13779,7 +13946,7 @@
         <w:ind w:left="720" w:hanging="720"/>
       </w:pPr>
       <w:r>
-        <w:t>Goff, S. A., M. Vaughn, S. McKay, E. Lyons, A. E. Stapleton, D. Gessler, N. Matasci, L. Wang, M. Hanlon, A. Lenards, A. Muir, N. Merchant, S. Lowry, S. Mock, M. Helmke, A. Kubach, M. Narro, N. Hopkins, D. Micklos, U. Hilgert, M. Gonzales, C. Jordan, E. Skidmore, R. Dooley, J. Cazes, R. McLay, Z. Lu, S. Pasternak, L. Koesterke, W. H. Piel, R. Grene, C. Noutsos, K. Gendler, X. Feng, C. Tang, M. Lent, S.-J. Kim, K. Kvilekval, B. S. Manjunath, V. Tannen, A. Stamatakis, M. Sanderson, S. M. Welch, K. A. Cranston, P. Soltis, D. Soltis, B. O'Meara, C. Ane, T. Brutnell, D. J. Kleibenstein, J. W. White, J. Leebens-Mack, M. J. Donoghue, E. P. Spalding, T. J. Vision, C. R. Myers, D. Lowenthal, B. J. Enquist, B. Boyle, A. Akoglu, G. Andrews, S. Ram, D. Ware, L. Stein, and D. Stanzione. 2011. The iPlant Collaborative: Cyberinfrastructure for Plant Biology. Frontiers in plant science 2:34-34.</w:t>
+        <w:t>O'Meara, B. C. 2014. CRAN Task View: Phylogenetics. Version 2014-07-17, URL http://cran.r-project.org/web/views/Phylogenetics.html.</w:t>
       </w:r>
     </w:p>
     <w:p>
@@ -13794,7 +13961,7 @@
         <w:ind w:left="720" w:hanging="720"/>
       </w:pPr>
       <w:r>
-        <w:t>Hastings, A. and L. J. Gross. 2012. Encyclopedia of theoretical ecology. University of California Pr.</w:t>
+        <w:t>O'Meara, B. C., C. Ane, M. J. Sanderson, and P. C. Wainwright. 2006. Testing for different rates of continuous trait evolution using likelihood. Evolution 60:922-933.</w:t>
       </w:r>
     </w:p>
     <w:p>
@@ -13809,7 +13976,7 @@
         <w:ind w:left="720" w:hanging="720"/>
       </w:pPr>
       <w:r>
-        <w:t>Hulsey, D. C., B. P. Keck, H. Alamillo, and B. C. O'Meara. 2013. Mitochondrial genome primers for Lake Malawi cichlids. Molecular ecology resources 13:347-353.</w:t>
+        <w:t>O'Meara, B. C. and J. M. Beaulieu. 2014. Modelling Stabilizing Selection: The Attraction of Ornstein–Uhlenbeck Models. Pp. 381-393 in L. Z. Garamszegi, ed. Modern Phylogenetic Comparative Methods and Their Application in Evolutionary Biology. Springer-Verlag, Berlin.</w:t>
       </w:r>
     </w:p>
     <w:p>
@@ -13824,7 +13991,7 @@
         <w:ind w:left="720" w:hanging="720"/>
       </w:pPr>
       <w:r>
-        <w:t>Jhwueng, D.-C., S. Huzurbazar, B. C. O’Meara, and L. Liu. 2014. Investigating the performance of AIC in selecting phylogenetic models. Statistical applications in genetics and molecular biology.</w:t>
+        <w:t>Smith, S. A. and B. C. O'Meara. 2009. Morphogenera, monophyly, and macroevolution. Proceedings of the National Academy of Sciences of the United States of America 106:E97-E98.</w:t>
       </w:r>
     </w:p>
     <w:p>
@@ -13839,7 +14006,7 @@
         <w:ind w:left="720" w:hanging="720"/>
       </w:pPr>
       <w:r>
-        <w:t>O'Meara, B. C. 2007. Estimating Different Rates of Gene Loss on a Tree. Genetics 177:1415-1416.</w:t>
+        <w:t>Smith, S. A. and B. C. O'Meara. 2012. treePL: Divergence time estimation using penalized likelihood for large phylogenies. Bioinformatics.</w:t>
       </w:r>
     </w:p>
     <w:p>
@@ -13854,7 +14021,8 @@
         <w:ind w:left="720" w:hanging="720"/>
       </w:pPr>
       <w:r>
-        <w:t>O'Meara, B. C. 2010. New Heuristic Methods for Joint Species Delimitation and Species Tree Inference. Systematic Biology 59:59-73.</w:t>
+        <w:lastRenderedPageBreak/>
+        <w:t>Soltis, D. E., M. E. Mort, M. Latvis, E. V. Mavrodiev, B. C. O'Meara, P. S. Soltis, J. G. Burleigh, and R. Rubio de Casas. 2013. Phylogenetic Relationships and Character Evolution Analysis of Saxifragales Using a Supermatrix Approach. American Journal of Botany 100:916-929.</w:t>
       </w:r>
     </w:p>
     <w:p>
@@ -13869,7 +14037,7 @@
         <w:ind w:left="720" w:hanging="720"/>
       </w:pPr>
       <w:r>
-        <w:t>O'Meara, B. C. 2012. Evolutionary Inferences from Phylogenies: A Review of Methods. Annual Review of Ecology, Evolution, and Systematics 43.</w:t>
+        <w:t>Stack, J. C., L. J. Harmon, and B. O'Meara. 2011. RBrownie: an R package for testing hypotheses about rates of evolutionary change. Methods in Ecology and Evolution 2:660-662.</w:t>
       </w:r>
     </w:p>
     <w:p>
@@ -13884,7 +14052,7 @@
         <w:ind w:left="720" w:hanging="720"/>
       </w:pPr>
       <w:r>
-        <w:t>O'Meara, B. C. 2014. CRAN Task View: Phylogenetics. Version 2014-07-17, URL http://cran.r-project.org/web/views/Phylogenetics.html.</w:t>
+        <w:t>Stoltzfus, A., H. Lapp, N. Matasci, H. Deus, B. Sidlauskas, C. M. Zmasek, G. Vaidya, E. Pontelli, K. Cranston, R. Vos, C. O. Webb, L. J. Harmon, M. Pirrung, B. O'Meara, M. W. Pennell, S. Mirarab, M. S. Rosenberg, J. P. Balhoff, H. M. Bik, T. A. Heath, P. E. Midford, J. W. Brown, E. J. McTavish, J. Sukumaran, M. Westneat, M. E. Alfaro, A. Steele, and G. Jordan. 2013. Phylotastic! Making tree-of-life knowledge accessible, reusable and convenient. Bmc Bioinformatics 14.</w:t>
       </w:r>
     </w:p>
     <w:p>
@@ -13899,7 +14067,7 @@
         <w:ind w:left="720" w:hanging="720"/>
       </w:pPr>
       <w:r>
-        <w:t>O'Meara, B. C., C. Ane, M. J. Sanderson, and P. C. Wainwright. 2006. Testing for different rates of continuous trait evolution using likelihood. Evolution 60:922-933.</w:t>
+        <w:t>Stoltzfus, A., B. O'Meara, J. Whitacre, R. Mounce, E. L. Gillespie, S. Kumar, D. F. Rosauer, and R. A. Vos. 2012. Sharing and re-use of phylogenetic trees (and associated data) to facilitate synthesis. BMC research notes 5:574-574.</w:t>
       </w:r>
     </w:p>
     <w:p>
@@ -13914,118 +14082,7 @@
         <w:ind w:left="720" w:hanging="720"/>
       </w:pPr>
       <w:r>
-        <w:t>O'Meara, B. C. and J. M. Beaulieu. 2014. Modelling Stabilizing Selection: The Attraction of Ornstein–Uhlenbeck Models. Pp. 381-393 in L. Z. Garamszegi, ed. Modern Phylogenetic Comparative Methods and Their Application in Evolutionary Biology. Springer-Verlag, Berlin.</w:t>
-      </w:r>
-    </w:p>
-    <w:p>
-      <w:pPr>
-        <w:spacing w:line="360" w:lineRule="auto"/>
-        <w:ind w:left="720" w:hanging="720"/>
-      </w:pPr>
-    </w:p>
-    <w:p>
-      <w:pPr>
-        <w:spacing w:line="360" w:lineRule="auto"/>
-        <w:ind w:left="720" w:hanging="720"/>
-      </w:pPr>
-      <w:r>
-        <w:t>Smith, S. A. and B. C. O'Meara. 2009. Morphogenera, monophyly, and macroevolution. Proceedings of the National Academy of Sciences of the United States of America 106:E97-E98.</w:t>
-      </w:r>
-    </w:p>
-    <w:p>
-      <w:pPr>
-        <w:spacing w:line="360" w:lineRule="auto"/>
-        <w:ind w:left="720" w:hanging="720"/>
-      </w:pPr>
-    </w:p>
-    <w:p>
-      <w:pPr>
-        <w:spacing w:line="360" w:lineRule="auto"/>
-        <w:ind w:left="720" w:hanging="720"/>
-      </w:pPr>
-      <w:r>
-        <w:t>Smith, S. A. and B. C. O'Meara. 2012. treePL: Divergence time estimation using penalized likelihood for large phylogenies. Bioinformatics.</w:t>
-      </w:r>
-    </w:p>
-    <w:p>
-      <w:pPr>
-        <w:spacing w:line="360" w:lineRule="auto"/>
-        <w:ind w:left="720" w:hanging="720"/>
-      </w:pPr>
-    </w:p>
-    <w:p>
-      <w:pPr>
-        <w:spacing w:line="360" w:lineRule="auto"/>
-        <w:ind w:left="720" w:hanging="720"/>
-      </w:pPr>
-      <w:r>
-        <w:t>Soltis, D. E., M. E. Mort, M. Latvis, E. V. Mavrodiev, B. C. O'Meara, P. S. Soltis, J. G. Burleigh, and R. Rubio de Casas. 2013. Phylogenetic Relationships and Character Evolution Analysis of Saxifragales Using a Supermatrix Approach. American Journal of Botany 100:916-929.</w:t>
-      </w:r>
-    </w:p>
-    <w:p>
-      <w:pPr>
-        <w:spacing w:line="360" w:lineRule="auto"/>
-        <w:ind w:left="720" w:hanging="720"/>
-      </w:pPr>
-    </w:p>
-    <w:p>
-      <w:pPr>
-        <w:spacing w:line="360" w:lineRule="auto"/>
-        <w:ind w:left="720" w:hanging="720"/>
-      </w:pPr>
-      <w:r>
-        <w:t>Stack, J. C., L. J. Harmon, and B. O'Meara. 2011. RBrownie: an R package for testing hypotheses about rates of evolutionary change. Methods in Ecology and Evolution 2:660-662.</w:t>
-      </w:r>
-    </w:p>
-    <w:p>
-      <w:pPr>
-        <w:spacing w:line="360" w:lineRule="auto"/>
-        <w:ind w:left="720" w:hanging="720"/>
-      </w:pPr>
-    </w:p>
-    <w:p>
-      <w:pPr>
-        <w:spacing w:line="360" w:lineRule="auto"/>
-        <w:ind w:left="720" w:hanging="720"/>
-      </w:pPr>
-      <w:r>
-        <w:t>Stoltzfus, A., H. Lapp, N. Matasci, H. Deus, B. Sidlauskas, C. M. Zmasek, G. Vaidya, E. Pontelli, K. Cranston, R. Vos, C. O. Webb, L. J. Harmon, M. Pirrung, B. O'Meara, M. W. Pennell, S. Mirarab, M. S. Rosenberg, J. P. Balhoff, H. M. Bik, T. A. Heath, P. E. Midford, J. W. Brown, E. J. McTavish, J. Sukumaran, M. Westneat, M. E. Alfaro, A. Steele, and G. Jordan. 2013. Phylotastic! Making tree-of-life knowledge accessible, reusable and convenient. Bmc Bioinformatics 14.</w:t>
-      </w:r>
-    </w:p>
-    <w:p>
-      <w:pPr>
-        <w:spacing w:line="360" w:lineRule="auto"/>
-        <w:ind w:left="720" w:hanging="720"/>
-      </w:pPr>
-    </w:p>
-    <w:p>
-      <w:pPr>
-        <w:spacing w:line="360" w:lineRule="auto"/>
-        <w:ind w:left="720" w:hanging="720"/>
-      </w:pPr>
-      <w:r>
-        <w:t>Stoltzfus, A., B. O'Meara, J. Whitacre, R. Mounce, E. L. Gillespie, S. Kumar, D. F. Rosauer, and R. A. Vos. 2012. Sharing and re-use of phylogenetic trees (and associated data) to facilitate synthesis. BMC research notes 5:574-574.</w:t>
-      </w:r>
-    </w:p>
-    <w:p>
-      <w:pPr>
-        <w:spacing w:line="360" w:lineRule="auto"/>
-        <w:ind w:left="720" w:hanging="720"/>
-      </w:pPr>
-    </w:p>
-    <w:p>
-      <w:pPr>
-        <w:spacing w:line="360" w:lineRule="auto"/>
-        <w:ind w:left="720" w:hanging="720"/>
-      </w:pPr>
-      <w:r>
-        <w:t>Williams, J. H., M. L. Taylor, and B. C. O’Meara. 2014. Repeated evolution of tricellular (an</w:t>
-      </w:r>
-      <w:r>
-        <w:t>d bicellular) pollen. American Journal of B</w:t>
-      </w:r>
-      <w:r>
-        <w:t>otany 101:559-571.</w:t>
+        <w:t>Williams, J. H., M. L. Taylor, and B. C. O’Meara. 2014. Repeated evolution of tricellular (and bicellular) pollen. American Journal of Botany 101:559-571.</w:t>
       </w:r>
     </w:p>
     <w:p>
@@ -14120,6 +14177,7 @@
           <w:bCs/>
           <w:i/>
         </w:rPr>
+        <w:lastRenderedPageBreak/>
         <w:t xml:space="preserve">Since starting at UTK approximately four years ago, </w:t>
       </w:r>
       <w:r>
@@ -14176,15 +14234,7 @@
           <w:bCs/>
           <w:i/>
         </w:rPr>
-        <w:t xml:space="preserve"> Of the 21 that are no longer pending, 8 were awarded (this </w:t>
-      </w:r>
-      <w:r>
-        <w:rPr>
-          <w:bCs/>
-          <w:i/>
-        </w:rPr>
-        <w:lastRenderedPageBreak/>
-        <w:t>includes three preproposals).</w:t>
+        <w:t xml:space="preserve"> Of the 21 that are no longer pending, 8 were awarded (this includes three preproposals).</w:t>
       </w:r>
       <w:r>
         <w:rPr>
@@ -14711,8 +14761,6 @@
       <w:r>
         <w:t>(Note that this section still needs to be updated)</w:t>
       </w:r>
-      <w:bookmarkStart w:id="1" w:name="_GoBack"/>
-      <w:bookmarkEnd w:id="1"/>
     </w:p>
     <w:p>
       <w:pPr>
@@ -14803,7 +14851,6 @@
           <w:sz w:val="23"/>
           <w:szCs w:val="23"/>
         </w:rPr>
-        <w:lastRenderedPageBreak/>
         <w:t>2013: NSF: “Preproposal: Population Genetics-based Codon Models”. PI Brian O’Meara, Co-PI Mike Gilchrist, Co-PI Russell Zaretzki.</w:t>
       </w:r>
     </w:p>
@@ -15290,6 +15337,7 @@
           <w:sz w:val="23"/>
           <w:szCs w:val="23"/>
         </w:rPr>
+        <w:lastRenderedPageBreak/>
         <w:t>2010: NSF: “Phylogeny and Diversification of Lake Malawi Cichlid Flock” PI Darrin Hulsey, Co-PI Brian O’Meara. Declined. Amount requested for UTK: $527,895</w:t>
       </w:r>
     </w:p>
@@ -17948,7 +17996,7 @@
         <w:rStyle w:val="PageNumber"/>
         <w:noProof/>
       </w:rPr>
-      <w:t>8</w:t>
+      <w:t>3</w:t>
     </w:r>
     <w:r>
       <w:rPr>
@@ -18911,6 +18959,7 @@
   <w:style w:type="character" w:default="1" w:styleId="DefaultParagraphFont">
     <w:name w:val="Default Paragraph Font"/>
     <w:uiPriority w:val="1"/>
+    <w:semiHidden/>
     <w:unhideWhenUsed/>
   </w:style>
   <w:style w:type="table" w:default="1" w:styleId="TableNormal">
@@ -19495,6 +19544,7 @@
   <w:style w:type="character" w:default="1" w:styleId="DefaultParagraphFont">
     <w:name w:val="Default Paragraph Font"/>
     <w:uiPriority w:val="1"/>
+    <w:semiHidden/>
     <w:unhideWhenUsed/>
   </w:style>
   <w:style w:type="table" w:default="1" w:styleId="TableNormal">

</xml_diff>